<commit_message>
Converting Word documents to MarkDown: "Events": Manually checking differences between rendered MarkDown and Word. Last checks if markup looks ok.
</commit_message>
<xml_diff>
--- a/1. Spec/13. Events/1. Events.docx
+++ b/1. Spec/13. Events/1. Events.docx
@@ -1,6 +1,6 @@
 
 <file path=word/document.xml><?xml version="1.0" encoding="utf-8"?>
-<w:document xmlns:wpc="http://schemas.microsoft.com/office/word/2010/wordprocessingCanvas" xmlns:cx="http://schemas.microsoft.com/office/drawing/2014/chartex" xmlns:cx1="http://schemas.microsoft.com/office/drawing/2015/9/8/chartex" xmlns:cx2="http://schemas.microsoft.com/office/drawing/2015/10/21/chartex" xmlns:cx3="http://schemas.microsoft.com/office/drawing/2016/5/9/chartex" xmlns:cx4="http://schemas.microsoft.com/office/drawing/2016/5/10/chartex" xmlns:cx5="http://schemas.microsoft.com/office/drawing/2016/5/11/chartex" xmlns:cx6="http://schemas.microsoft.com/office/drawing/2016/5/12/chartex" xmlns:cx7="http://schemas.microsoft.com/office/drawing/2016/5/13/chartex" xmlns:cx8="http://schemas.microsoft.com/office/drawing/2016/5/14/chartex" xmlns:mc="http://schemas.openxmlformats.org/markup-compatibility/2006" xmlns:aink="http://schemas.microsoft.com/office/drawing/2016/ink" xmlns:am3d="http://schemas.microsoft.com/office/drawing/2017/model3d" xmlns:o="urn:schemas-microsoft-com:office:office" xmlns:r="http://schemas.openxmlformats.org/officeDocument/2006/relationships" xmlns:m="http://schemas.openxmlformats.org/officeDocument/2006/math" xmlns:v="urn:schemas-microsoft-com:vml" xmlns:wp14="http://schemas.microsoft.com/office/word/2010/wordprocessingDrawing" xmlns:wp="http://schemas.openxmlformats.org/drawingml/2006/wordprocessingDrawing" xmlns:w10="urn:schemas-microsoft-com:office:word" xmlns:w="http://schemas.openxmlformats.org/wordprocessingml/2006/main" xmlns:w14="http://schemas.microsoft.com/office/word/2010/wordml" xmlns:w15="http://schemas.microsoft.com/office/word/2012/wordml" xmlns:w16cid="http://schemas.microsoft.com/office/word/2016/wordml/cid" xmlns:w16se="http://schemas.microsoft.com/office/word/2015/wordml/symex" xmlns:wpg="http://schemas.microsoft.com/office/word/2010/wordprocessingGroup" xmlns:wpi="http://schemas.microsoft.com/office/word/2010/wordprocessingInk" xmlns:wne="http://schemas.microsoft.com/office/word/2006/wordml" xmlns:wps="http://schemas.microsoft.com/office/word/2010/wordprocessingShape" mc:Ignorable="w14 w15 w16se w16cid wp14">
+<w:document xmlns:wpc="http://schemas.microsoft.com/office/word/2010/wordprocessingCanvas" xmlns:cx="http://schemas.microsoft.com/office/drawing/2014/chartex" xmlns:cx1="http://schemas.microsoft.com/office/drawing/2015/9/8/chartex" xmlns:cx2="http://schemas.microsoft.com/office/drawing/2015/10/21/chartex" xmlns:cx3="http://schemas.microsoft.com/office/drawing/2016/5/9/chartex" xmlns:cx4="http://schemas.microsoft.com/office/drawing/2016/5/10/chartex" xmlns:cx5="http://schemas.microsoft.com/office/drawing/2016/5/11/chartex" xmlns:cx6="http://schemas.microsoft.com/office/drawing/2016/5/12/chartex" xmlns:cx7="http://schemas.microsoft.com/office/drawing/2016/5/13/chartex" xmlns:cx8="http://schemas.microsoft.com/office/drawing/2016/5/14/chartex" xmlns:mc="http://schemas.openxmlformats.org/markup-compatibility/2006" xmlns:aink="http://schemas.microsoft.com/office/drawing/2016/ink" xmlns:am3d="http://schemas.microsoft.com/office/drawing/2017/model3d" xmlns:o="urn:schemas-microsoft-com:office:office" xmlns:r="http://schemas.openxmlformats.org/officeDocument/2006/relationships" xmlns:m="http://schemas.openxmlformats.org/officeDocument/2006/math" xmlns:v="urn:schemas-microsoft-com:vml" xmlns:wp14="http://schemas.microsoft.com/office/word/2010/wordprocessingDrawing" xmlns:wp="http://schemas.openxmlformats.org/drawingml/2006/wordprocessingDrawing" xmlns:w10="urn:schemas-microsoft-com:office:word" xmlns:w="http://schemas.openxmlformats.org/wordprocessingml/2006/main" xmlns:w14="http://schemas.microsoft.com/office/word/2010/wordml" xmlns:w15="http://schemas.microsoft.com/office/word/2012/wordml" xmlns:w16cex="http://schemas.microsoft.com/office/word/2018/wordml/cex" xmlns:w16cid="http://schemas.microsoft.com/office/word/2016/wordml/cid" xmlns:w16="http://schemas.microsoft.com/office/word/2018/wordml" xmlns:w16se="http://schemas.microsoft.com/office/word/2015/wordml/symex" xmlns:wpg="http://schemas.microsoft.com/office/word/2010/wordprocessingGroup" xmlns:wpi="http://schemas.microsoft.com/office/word/2010/wordprocessingInk" xmlns:wne="http://schemas.microsoft.com/office/word/2006/wordml" xmlns:wps="http://schemas.microsoft.com/office/word/2010/wordprocessingShape" mc:Ignorable="w14 w15 w16se w16cid w16 w16cex wp14">
   <w:background w:color="000000"/>
   <w:body>
     <w:tbl>
@@ -193,7 +193,7 @@
           <w:noProof/>
         </w:rPr>
         <w:drawing>
-          <wp:inline distT="0" distB="0" distL="0" distR="0" wp14:anchorId="2074C8B9" wp14:editId="3B452E62">
+          <wp:inline distT="0" distB="0" distL="0" distR="0" wp14:anchorId="467DD7EA" wp14:editId="64D0F9B5">
             <wp:extent cx="1606550" cy="1537970"/>
             <wp:effectExtent l="0" t="0" r="0" b="0"/>
             <wp:docPr id="6" name="Picture 6"/>
@@ -281,7 +281,7 @@
           <w:noProof/>
         </w:rPr>
         <w:drawing>
-          <wp:inline distT="0" distB="0" distL="0" distR="0">
+          <wp:inline distT="0" distB="0" distL="0" distR="0" wp14:anchorId="40087C74" wp14:editId="209B56F8">
             <wp:extent cx="903605" cy="803275"/>
             <wp:effectExtent l="0" t="0" r="0" b="0"/>
             <wp:docPr id="1" name="Picture 1"/>
@@ -368,7 +368,7 @@
           <w:noProof/>
         </w:rPr>
         <w:drawing>
-          <wp:inline distT="0" distB="0" distL="0" distR="0">
+          <wp:inline distT="0" distB="0" distL="0" distR="0" wp14:anchorId="02641FFF" wp14:editId="562C1A14">
             <wp:extent cx="1089025" cy="956945"/>
             <wp:effectExtent l="0" t="0" r="0" b="0"/>
             <wp:docPr id="2" name="Picture 2"/>
@@ -455,7 +455,7 @@
           <w:noProof/>
         </w:rPr>
         <w:drawing>
-          <wp:inline distT="0" distB="0" distL="0" distR="0">
+          <wp:inline distT="0" distB="0" distL="0" distR="0" wp14:anchorId="74F1640E" wp14:editId="6B98686A">
             <wp:extent cx="1416685" cy="1099185"/>
             <wp:effectExtent l="0" t="0" r="0" b="0"/>
             <wp:docPr id="3" name="Picture 3"/>
@@ -532,7 +532,7 @@
           <w:noProof/>
         </w:rPr>
         <w:drawing>
-          <wp:inline distT="0" distB="0" distL="0" distR="0">
+          <wp:inline distT="0" distB="0" distL="0" distR="0" wp14:anchorId="50EAAA1C" wp14:editId="558CDAE6">
             <wp:extent cx="1305560" cy="1369060"/>
             <wp:effectExtent l="0" t="0" r="0" b="0"/>
             <wp:docPr id="4" name="Picture 4"/>
@@ -621,7 +621,7 @@
           <w:noProof/>
         </w:rPr>
         <w:drawing>
-          <wp:inline distT="0" distB="0" distL="0" distR="0">
+          <wp:inline distT="0" distB="0" distL="0" distR="0" wp14:anchorId="17B68485" wp14:editId="5006A96C">
             <wp:extent cx="2051050" cy="1421765"/>
             <wp:effectExtent l="0" t="0" r="0" b="0"/>
             <wp:docPr id="5" name="Picture 5"/>
@@ -720,7 +720,7 @@
           <w:noProof/>
         </w:rPr>
         <w:drawing>
-          <wp:inline distT="0" distB="0" distL="0" distR="0" wp14:anchorId="26E85493" wp14:editId="3A015821">
+          <wp:inline distT="0" distB="0" distL="0" distR="0" wp14:anchorId="2A9E7C89" wp14:editId="1D1C679E">
             <wp:extent cx="2272665" cy="1908175"/>
             <wp:effectExtent l="0" t="0" r="0" b="0"/>
             <wp:docPr id="7" name="Picture 7"/>
@@ -797,7 +797,7 @@
           <w:noProof/>
         </w:rPr>
         <w:drawing>
-          <wp:inline distT="0" distB="0" distL="0" distR="0" wp14:anchorId="609EC3D3" wp14:editId="45CB6DB0">
+          <wp:inline distT="0" distB="0" distL="0" distR="0" wp14:anchorId="65BFD5B0" wp14:editId="0B75B11C">
             <wp:extent cx="1691640" cy="1691640"/>
             <wp:effectExtent l="0" t="0" r="0" b="0"/>
             <wp:docPr id="8" name="Picture 8"/>
@@ -874,7 +874,7 @@
           <w:noProof/>
         </w:rPr>
         <w:drawing>
-          <wp:inline distT="0" distB="0" distL="0" distR="0" wp14:anchorId="283BD254" wp14:editId="1A00AEBE">
+          <wp:inline distT="0" distB="0" distL="0" distR="0" wp14:anchorId="3D182F6D" wp14:editId="63E04189">
             <wp:extent cx="835025" cy="1215390"/>
             <wp:effectExtent l="0" t="0" r="0" b="0"/>
             <wp:docPr id="9" name="Picture 9"/>
@@ -951,7 +951,7 @@
           <w:noProof/>
         </w:rPr>
         <w:drawing>
-          <wp:inline distT="0" distB="0" distL="0" distR="0" wp14:anchorId="273C7AC7" wp14:editId="563EF045">
+          <wp:inline distT="0" distB="0" distL="0" distR="0" wp14:anchorId="2D3F15EA" wp14:editId="6838701F">
             <wp:extent cx="1104900" cy="1353185"/>
             <wp:effectExtent l="0" t="0" r="0" b="0"/>
             <wp:docPr id="10" name="Picture 10"/>
@@ -1038,7 +1038,7 @@
           <w:noProof/>
         </w:rPr>
         <w:drawing>
-          <wp:inline distT="0" distB="0" distL="0" distR="0" wp14:anchorId="737EFA02" wp14:editId="694A1B55">
+          <wp:inline distT="0" distB="0" distL="0" distR="0" wp14:anchorId="5832455A" wp14:editId="1B9B83B6">
             <wp:extent cx="4117340" cy="5269865"/>
             <wp:effectExtent l="0" t="0" r="0" b="0"/>
             <wp:docPr id="11" name="Picture 11"/>
@@ -1114,24 +1114,90 @@
     </w:p>
     <w:p>
       <w:r>
-        <w:t xml:space="preserve">What you see is the registered event implementation (at the top), the collection of event </w:t>
+        <w:t>What you see is the registered event implementation (at the top), the collection of event rece</w:t>
+      </w:r>
+      <w:r>
+        <w:t>i</w:t>
+      </w:r>
+      <w:r>
+        <w:t xml:space="preserve">vers, the event interface, the </w:t>
+      </w:r>
+      <w:r>
+        <w:rPr>
+          <w:rStyle w:val="CodeChar"/>
+        </w:rPr>
+        <w:t xml:space="preserve">Raise </w:t>
+      </w:r>
+      <w:r>
+        <w:t>command and its implementation that loops through the event receiver commands and calls each of them.</w:t>
+      </w:r>
+    </w:p>
+    <w:p>
+      <w:pPr>
+        <w:pStyle w:val="Spacing"/>
+      </w:pPr>
+    </w:p>
+    <w:p>
+      <w:r>
+        <w:t xml:space="preserve">Note that even though the concept is that parents can pick up messages from children, it is not the </w:t>
+      </w:r>
+      <w:r>
+        <w:rPr>
+          <w:i/>
+        </w:rPr>
+        <w:t xml:space="preserve">parents </w:t>
+      </w:r>
+      <w:r>
+        <w:t xml:space="preserve">that are registered, but the </w:t>
+      </w:r>
+      <w:r>
+        <w:rPr>
+          <w:i/>
+        </w:rPr>
+        <w:t xml:space="preserve">event procedures </w:t>
+      </w:r>
+      <w:r>
+        <w:t>that are registered.</w:t>
+      </w:r>
+    </w:p>
+    <w:p>
+      <w:pPr>
+        <w:pStyle w:val="Spacing"/>
+      </w:pPr>
+    </w:p>
+    <w:p>
+      <w:r>
+        <w:t xml:space="preserve">Even though the event concept is just a combination of other constructs, it is such an important concept, that the new computer language explicitly defines it as a </w:t>
       </w:r>
       <w:proofErr w:type="spellStart"/>
       <w:r>
-        <w:t>recievers</w:t>
+        <w:t>sepate</w:t>
       </w:r>
       <w:proofErr w:type="spellEnd"/>
       <w:r>
-        <w:t xml:space="preserve">, the event interface, the </w:t>
+        <w:t xml:space="preserve"> construct with its own notation.</w:t>
+      </w:r>
+    </w:p>
+    <w:p>
+      <w:pPr>
+        <w:pStyle w:val="Heading3"/>
+      </w:pPr>
+      <w:r>
+        <w:t>Explicit Interface of Event Object</w:t>
+      </w:r>
+    </w:p>
+    <w:p>
+      <w:r>
+        <w:t xml:space="preserve">The previous article showed how the implementation of an event object explicitly looks. The interface of an </w:t>
       </w:r>
       <w:r>
         <w:rPr>
           <w:rStyle w:val="CodeChar"/>
         </w:rPr>
-        <w:t xml:space="preserve">Raise </w:t>
-      </w:r>
-      <w:r>
-        <w:t>command and its implementation that loops through the event receiver commands and calls each of them.</w:t>
+        <w:t xml:space="preserve">Event </w:t>
+      </w:r>
+      <w:r>
+        <w:t>object, so the part that other objects interact with, looks as follows:</w:t>
       </w:r>
     </w:p>
     <w:p>
@@ -1140,74 +1206,6 @@
       </w:pPr>
     </w:p>
     <w:p>
-      <w:r>
-        <w:t xml:space="preserve">Note that even though the concept is that parents can pick up messages from children, it is not the </w:t>
-      </w:r>
-      <w:r>
-        <w:rPr>
-          <w:i/>
-        </w:rPr>
-        <w:t xml:space="preserve">parents </w:t>
-      </w:r>
-      <w:r>
-        <w:t xml:space="preserve">that are registered, but the </w:t>
-      </w:r>
-      <w:r>
-        <w:rPr>
-          <w:i/>
-        </w:rPr>
-        <w:t xml:space="preserve">event procedures </w:t>
-      </w:r>
-      <w:r>
-        <w:t>that are registered.</w:t>
-      </w:r>
-    </w:p>
-    <w:p>
-      <w:pPr>
-        <w:pStyle w:val="Spacing"/>
-      </w:pPr>
-    </w:p>
-    <w:p>
-      <w:r>
-        <w:t xml:space="preserve">Even though the event concept is just a combination of other constructs, it is such an important concept, that the new computer language explicitly defines it as a </w:t>
-      </w:r>
-      <w:proofErr w:type="spellStart"/>
-      <w:r>
-        <w:t>sepate</w:t>
-      </w:r>
-      <w:proofErr w:type="spellEnd"/>
-      <w:r>
-        <w:t xml:space="preserve"> construct with its own notation.</w:t>
-      </w:r>
-    </w:p>
-    <w:p>
-      <w:pPr>
-        <w:pStyle w:val="Heading3"/>
-      </w:pPr>
-      <w:r>
-        <w:t>Explicit Interface of Event Object</w:t>
-      </w:r>
-    </w:p>
-    <w:p>
-      <w:r>
-        <w:t xml:space="preserve">The previous article showed how the implementation of an event object explicitly looks. The interface of an </w:t>
-      </w:r>
-      <w:r>
-        <w:rPr>
-          <w:rStyle w:val="CodeChar"/>
-        </w:rPr>
-        <w:t xml:space="preserve">Event </w:t>
-      </w:r>
-      <w:r>
-        <w:t>object, so the part that other objects interact with, looks as follows:</w:t>
-      </w:r>
-    </w:p>
-    <w:p>
-      <w:pPr>
-        <w:pStyle w:val="Spacing"/>
-      </w:pPr>
-    </w:p>
-    <w:p>
       <w:pPr>
         <w:ind w:left="852"/>
       </w:pPr>
@@ -1216,7 +1214,7 @@
           <w:noProof/>
         </w:rPr>
         <w:drawing>
-          <wp:inline distT="0" distB="0" distL="0" distR="0" wp14:anchorId="0A97676A" wp14:editId="6D670B9F">
+          <wp:inline distT="0" distB="0" distL="0" distR="0" wp14:anchorId="381893D1" wp14:editId="21EB8355">
             <wp:extent cx="2177415" cy="2568575"/>
             <wp:effectExtent l="0" t="0" r="0" b="0"/>
             <wp:docPr id="12" name="Picture 12"/>
@@ -1418,7 +1416,7 @@
           <w:noProof/>
         </w:rPr>
         <w:drawing>
-          <wp:inline distT="0" distB="0" distL="0" distR="0" wp14:anchorId="328E8144" wp14:editId="2001D603">
+          <wp:inline distT="0" distB="0" distL="0" distR="0" wp14:anchorId="631A1584" wp14:editId="7AB84749">
             <wp:extent cx="1887220" cy="1152525"/>
             <wp:effectExtent l="0" t="0" r="0" b="0"/>
             <wp:docPr id="13" name="Picture 13"/>
@@ -1579,7 +1577,7 @@
                 <w:noProof/>
               </w:rPr>
               <w:drawing>
-                <wp:inline distT="0" distB="0" distL="0" distR="0" wp14:anchorId="4AB7012D" wp14:editId="69B4F2C9">
+                <wp:inline distT="0" distB="0" distL="0" distR="0" wp14:anchorId="0A93AFA9" wp14:editId="5EC6AED9">
                   <wp:extent cx="1089025" cy="998855"/>
                   <wp:effectExtent l="0" t="0" r="0" b="0"/>
                   <wp:docPr id="14" name="Picture 14"/>
@@ -1645,7 +1643,7 @@
                 <w:noProof/>
               </w:rPr>
               <w:drawing>
-                <wp:inline distT="0" distB="0" distL="0" distR="0" wp14:anchorId="5DD3083F" wp14:editId="03F04310">
+                <wp:inline distT="0" distB="0" distL="0" distR="0" wp14:anchorId="072EAD7A" wp14:editId="24C1D15A">
                   <wp:extent cx="1194435" cy="925195"/>
                   <wp:effectExtent l="0" t="0" r="0" b="0"/>
                   <wp:docPr id="15" name="Picture 15"/>
@@ -1763,7 +1761,7 @@
                 <w:noProof/>
               </w:rPr>
               <w:drawing>
-                <wp:inline distT="0" distB="0" distL="0" distR="0" wp14:anchorId="33497F0D" wp14:editId="259BDF14">
+                <wp:inline distT="0" distB="0" distL="0" distR="0" wp14:anchorId="3A892DBB" wp14:editId="3BAC3613">
                   <wp:extent cx="1178560" cy="956945"/>
                   <wp:effectExtent l="0" t="0" r="0" b="0"/>
                   <wp:docPr id="16" name="Picture 16"/>
@@ -1829,7 +1827,7 @@
                 <w:noProof/>
               </w:rPr>
               <w:drawing>
-                <wp:inline distT="0" distB="0" distL="0" distR="0" wp14:anchorId="67C9D56F" wp14:editId="450DF4FE">
+                <wp:inline distT="0" distB="0" distL="0" distR="0" wp14:anchorId="58A35A42" wp14:editId="0DCA6A46">
                   <wp:extent cx="1094105" cy="967105"/>
                   <wp:effectExtent l="0" t="0" r="0" b="0"/>
                   <wp:docPr id="17" name="Picture 17"/>
@@ -1895,7 +1893,7 @@
                 <w:noProof/>
               </w:rPr>
               <w:drawing>
-                <wp:inline distT="0" distB="0" distL="0" distR="0" wp14:anchorId="437C7CCE" wp14:editId="19CCBE15">
+                <wp:inline distT="0" distB="0" distL="0" distR="0" wp14:anchorId="295BC02B" wp14:editId="3FE80910">
                   <wp:extent cx="988695" cy="930275"/>
                   <wp:effectExtent l="0" t="0" r="0" b="0"/>
                   <wp:docPr id="18" name="Picture 18"/>
@@ -2001,7 +1999,7 @@
                 <w:noProof/>
               </w:rPr>
               <w:drawing>
-                <wp:inline distT="0" distB="0" distL="0" distR="0" wp14:anchorId="5EA4FDE6" wp14:editId="7AAD4B53">
+                <wp:inline distT="0" distB="0" distL="0" distR="0" wp14:anchorId="43B083AD" wp14:editId="65B86E05">
                   <wp:extent cx="1136650" cy="1019810"/>
                   <wp:effectExtent l="0" t="0" r="0" b="0"/>
                   <wp:docPr id="19" name="Picture 19"/>
@@ -2067,7 +2065,7 @@
                 <w:noProof/>
               </w:rPr>
               <w:drawing>
-                <wp:inline distT="0" distB="0" distL="0" distR="0" wp14:anchorId="652FA922" wp14:editId="70787276">
+                <wp:inline distT="0" distB="0" distL="0" distR="0" wp14:anchorId="6F619E6A" wp14:editId="0F07383B">
                   <wp:extent cx="972820" cy="1014730"/>
                   <wp:effectExtent l="0" t="0" r="0" b="0"/>
                   <wp:docPr id="20" name="Picture 20"/>
@@ -2348,7 +2346,7 @@
                 <w:noProof/>
               </w:rPr>
               <w:drawing>
-                <wp:inline distT="0" distB="0" distL="0" distR="0" wp14:anchorId="576E86C3" wp14:editId="4634D882">
+                <wp:inline distT="0" distB="0" distL="0" distR="0" wp14:anchorId="2304DC51" wp14:editId="0C84E1B3">
                   <wp:extent cx="1120775" cy="967105"/>
                   <wp:effectExtent l="0" t="0" r="0" b="0"/>
                   <wp:docPr id="21" name="Picture 21"/>
@@ -2416,7 +2414,7 @@
                 <w:noProof/>
               </w:rPr>
               <w:drawing>
-                <wp:inline distT="0" distB="0" distL="0" distR="0" wp14:anchorId="7462BBC1" wp14:editId="0AC9D4BA">
+                <wp:inline distT="0" distB="0" distL="0" distR="0" wp14:anchorId="60D3546F" wp14:editId="265B204F">
                   <wp:extent cx="1057275" cy="993775"/>
                   <wp:effectExtent l="0" t="0" r="0" b="0"/>
                   <wp:docPr id="22" name="Picture 22"/>
@@ -2483,7 +2481,7 @@
                 <w:noProof/>
               </w:rPr>
               <w:drawing>
-                <wp:inline distT="0" distB="0" distL="0" distR="0" wp14:anchorId="7BF28F8D" wp14:editId="237A05F7">
+                <wp:inline distT="0" distB="0" distL="0" distR="0" wp14:anchorId="10F34574" wp14:editId="5FBC22F1">
                   <wp:extent cx="977900" cy="1041400"/>
                   <wp:effectExtent l="0" t="0" r="0" b="0"/>
                   <wp:docPr id="23" name="Picture 23"/>
@@ -2650,7 +2648,7 @@
                 <w:noProof/>
               </w:rPr>
               <w:drawing>
-                <wp:inline distT="0" distB="0" distL="0" distR="0" wp14:anchorId="1B43A462" wp14:editId="0D05FA4D">
+                <wp:inline distT="0" distB="0" distL="0" distR="0" wp14:anchorId="4F957368" wp14:editId="3379404A">
                   <wp:extent cx="1089025" cy="962025"/>
                   <wp:effectExtent l="0" t="0" r="0" b="0"/>
                   <wp:docPr id="24" name="Picture 24"/>
@@ -2718,7 +2716,7 @@
                 <w:noProof/>
               </w:rPr>
               <w:drawing>
-                <wp:inline distT="0" distB="0" distL="0" distR="0" wp14:anchorId="39602661" wp14:editId="38AD18E0">
+                <wp:inline distT="0" distB="0" distL="0" distR="0" wp14:anchorId="4DA412C0" wp14:editId="2A702E9C">
                   <wp:extent cx="1104900" cy="935355"/>
                   <wp:effectExtent l="0" t="0" r="0" b="0"/>
                   <wp:docPr id="25" name="Picture 25"/>
@@ -2858,7 +2856,7 @@
           <w:noProof/>
         </w:rPr>
         <w:drawing>
-          <wp:inline distT="0" distB="0" distL="0" distR="0" wp14:anchorId="63A027B5" wp14:editId="12203EE5">
+          <wp:inline distT="0" distB="0" distL="0" distR="0" wp14:anchorId="2CB8EEDD" wp14:editId="4DB0661B">
             <wp:extent cx="1532890" cy="1289685"/>
             <wp:effectExtent l="0" t="0" r="0" b="0"/>
             <wp:docPr id="26" name="Picture 26"/>
@@ -2915,7 +2913,17 @@
     </w:p>
     <w:p>
       <w:r>
-        <w:t xml:space="preserve">To be able to access the Private members of the event parameter, the event procedure must be declared </w:t>
+        <w:t xml:space="preserve">To be able to access the </w:t>
+      </w:r>
+      <w:r>
+        <w:rPr>
+          <w:b/>
+          <w:bCs/>
+        </w:rPr>
+        <w:t>Private</w:t>
+      </w:r>
+      <w:r>
+        <w:t xml:space="preserve"> members of the event parameter, the event procedure must be declared </w:t>
       </w:r>
       <w:r>
         <w:rPr>
@@ -2941,7 +2949,7 @@
           <w:noProof/>
         </w:rPr>
         <w:drawing>
-          <wp:inline distT="0" distB="0" distL="0" distR="0" wp14:anchorId="7A199F7E" wp14:editId="4408AFD7">
+          <wp:inline distT="0" distB="0" distL="0" distR="0" wp14:anchorId="034A0124" wp14:editId="491A61B3">
             <wp:extent cx="1543685" cy="1294765"/>
             <wp:effectExtent l="0" t="0" r="0" b="0"/>
             <wp:docPr id="27" name="Picture 27"/>
@@ -3027,7 +3035,7 @@
           <w:noProof/>
         </w:rPr>
         <w:drawing>
-          <wp:inline distT="0" distB="0" distL="0" distR="0" wp14:anchorId="1C4EA9BE" wp14:editId="10D2A150">
+          <wp:inline distT="0" distB="0" distL="0" distR="0" wp14:anchorId="1422DC89" wp14:editId="18732959">
             <wp:extent cx="1543685" cy="1305560"/>
             <wp:effectExtent l="0" t="0" r="0" b="0"/>
             <wp:docPr id="28" name="Picture 28"/>
@@ -3119,12 +3127,7 @@
         <w:pStyle w:val="Heading3"/>
       </w:pPr>
       <w:r>
-        <w:t xml:space="preserve">Event </w:t>
-      </w:r>
-      <w:bookmarkStart w:id="0" w:name="_GoBack"/>
-      <w:bookmarkEnd w:id="0"/>
-      <w:r>
-        <w:t>Alternatives</w:t>
+        <w:t>Event Alternatives</w:t>
       </w:r>
     </w:p>
     <w:p>
@@ -3185,7 +3188,7 @@
 </file>
 
 <file path=word/numbering.xml><?xml version="1.0" encoding="utf-8"?>
-<w:numbering xmlns:wpc="http://schemas.microsoft.com/office/word/2010/wordprocessingCanvas" xmlns:cx="http://schemas.microsoft.com/office/drawing/2014/chartex" xmlns:cx1="http://schemas.microsoft.com/office/drawing/2015/9/8/chartex" xmlns:cx2="http://schemas.microsoft.com/office/drawing/2015/10/21/chartex" xmlns:cx3="http://schemas.microsoft.com/office/drawing/2016/5/9/chartex" xmlns:cx4="http://schemas.microsoft.com/office/drawing/2016/5/10/chartex" xmlns:cx5="http://schemas.microsoft.com/office/drawing/2016/5/11/chartex" xmlns:cx6="http://schemas.microsoft.com/office/drawing/2016/5/12/chartex" xmlns:cx7="http://schemas.microsoft.com/office/drawing/2016/5/13/chartex" xmlns:cx8="http://schemas.microsoft.com/office/drawing/2016/5/14/chartex" xmlns:mc="http://schemas.openxmlformats.org/markup-compatibility/2006" xmlns:aink="http://schemas.microsoft.com/office/drawing/2016/ink" xmlns:am3d="http://schemas.microsoft.com/office/drawing/2017/model3d" xmlns:o="urn:schemas-microsoft-com:office:office" xmlns:r="http://schemas.openxmlformats.org/officeDocument/2006/relationships" xmlns:m="http://schemas.openxmlformats.org/officeDocument/2006/math" xmlns:v="urn:schemas-microsoft-com:vml" xmlns:wp14="http://schemas.microsoft.com/office/word/2010/wordprocessingDrawing" xmlns:wp="http://schemas.openxmlformats.org/drawingml/2006/wordprocessingDrawing" xmlns:w10="urn:schemas-microsoft-com:office:word" xmlns:w="http://schemas.openxmlformats.org/wordprocessingml/2006/main" xmlns:w14="http://schemas.microsoft.com/office/word/2010/wordml" xmlns:w15="http://schemas.microsoft.com/office/word/2012/wordml" xmlns:w16cid="http://schemas.microsoft.com/office/word/2016/wordml/cid" xmlns:w16se="http://schemas.microsoft.com/office/word/2015/wordml/symex" xmlns:wpg="http://schemas.microsoft.com/office/word/2010/wordprocessingGroup" xmlns:wpi="http://schemas.microsoft.com/office/word/2010/wordprocessingInk" xmlns:wne="http://schemas.microsoft.com/office/word/2006/wordml" xmlns:wps="http://schemas.microsoft.com/office/word/2010/wordprocessingShape" mc:Ignorable="w14 w15 w16se w16cid wp14">
+<w:numbering xmlns:wpc="http://schemas.microsoft.com/office/word/2010/wordprocessingCanvas" xmlns:cx="http://schemas.microsoft.com/office/drawing/2014/chartex" xmlns:cx1="http://schemas.microsoft.com/office/drawing/2015/9/8/chartex" xmlns:cx2="http://schemas.microsoft.com/office/drawing/2015/10/21/chartex" xmlns:cx3="http://schemas.microsoft.com/office/drawing/2016/5/9/chartex" xmlns:cx4="http://schemas.microsoft.com/office/drawing/2016/5/10/chartex" xmlns:cx5="http://schemas.microsoft.com/office/drawing/2016/5/11/chartex" xmlns:cx6="http://schemas.microsoft.com/office/drawing/2016/5/12/chartex" xmlns:cx7="http://schemas.microsoft.com/office/drawing/2016/5/13/chartex" xmlns:cx8="http://schemas.microsoft.com/office/drawing/2016/5/14/chartex" xmlns:mc="http://schemas.openxmlformats.org/markup-compatibility/2006" xmlns:aink="http://schemas.microsoft.com/office/drawing/2016/ink" xmlns:am3d="http://schemas.microsoft.com/office/drawing/2017/model3d" xmlns:o="urn:schemas-microsoft-com:office:office" xmlns:r="http://schemas.openxmlformats.org/officeDocument/2006/relationships" xmlns:m="http://schemas.openxmlformats.org/officeDocument/2006/math" xmlns:v="urn:schemas-microsoft-com:vml" xmlns:wp14="http://schemas.microsoft.com/office/word/2010/wordprocessingDrawing" xmlns:wp="http://schemas.openxmlformats.org/drawingml/2006/wordprocessingDrawing" xmlns:w10="urn:schemas-microsoft-com:office:word" xmlns:w="http://schemas.openxmlformats.org/wordprocessingml/2006/main" xmlns:w14="http://schemas.microsoft.com/office/word/2010/wordml" xmlns:w15="http://schemas.microsoft.com/office/word/2012/wordml" xmlns:w16cex="http://schemas.microsoft.com/office/word/2018/wordml/cex" xmlns:w16cid="http://schemas.microsoft.com/office/word/2016/wordml/cid" xmlns:w16="http://schemas.microsoft.com/office/word/2018/wordml" xmlns:w16se="http://schemas.microsoft.com/office/word/2015/wordml/symex" xmlns:wpg="http://schemas.microsoft.com/office/word/2010/wordprocessingGroup" xmlns:wpi="http://schemas.microsoft.com/office/word/2010/wordprocessingInk" xmlns:wne="http://schemas.microsoft.com/office/word/2006/wordml" xmlns:wps="http://schemas.microsoft.com/office/word/2010/wordprocessingShape" mc:Ignorable="w14 w15 w16se w16cid w16 w16cex wp14">
   <w:abstractNum w:abstractNumId="0" w15:restartNumberingAfterBreak="0">
     <w:nsid w:val="FFFFFF7C"/>
     <w:multiLevelType w:val="singleLevel"/>
@@ -3405,7 +3408,7 @@
 </file>
 
 <file path=word/styles.xml><?xml version="1.0" encoding="utf-8"?>
-<w:styles xmlns:mc="http://schemas.openxmlformats.org/markup-compatibility/2006" xmlns:r="http://schemas.openxmlformats.org/officeDocument/2006/relationships" xmlns:w="http://schemas.openxmlformats.org/wordprocessingml/2006/main" xmlns:w14="http://schemas.microsoft.com/office/word/2010/wordml" xmlns:w15="http://schemas.microsoft.com/office/word/2012/wordml" xmlns:w16cid="http://schemas.microsoft.com/office/word/2016/wordml/cid" xmlns:w16se="http://schemas.microsoft.com/office/word/2015/wordml/symex" mc:Ignorable="w14 w15 w16se w16cid">
+<w:styles xmlns:mc="http://schemas.openxmlformats.org/markup-compatibility/2006" xmlns:r="http://schemas.openxmlformats.org/officeDocument/2006/relationships" xmlns:w="http://schemas.openxmlformats.org/wordprocessingml/2006/main" xmlns:w14="http://schemas.microsoft.com/office/word/2010/wordml" xmlns:w15="http://schemas.microsoft.com/office/word/2012/wordml" xmlns:w16cex="http://schemas.microsoft.com/office/word/2018/wordml/cex" xmlns:w16cid="http://schemas.microsoft.com/office/word/2016/wordml/cid" xmlns:w16="http://schemas.microsoft.com/office/word/2018/wordml" xmlns:w16se="http://schemas.microsoft.com/office/word/2015/wordml/symex" mc:Ignorable="w14 w15 w16se w16cid w16 w16cex">
   <w:docDefaults>
     <w:rPrDefault>
       <w:rPr>

</xml_diff>